<commit_message>
Cap nhat bao cao va giao dien nguoi dung
</commit_message>
<xml_diff>
--- a/Report/ccfa_report.docx
+++ b/Report/ccfa_report.docx
@@ -1,6 +1,6 @@
 
 <file path=word/document.xml><?xml version="1.0" encoding="utf-8"?>
-<w:document xmlns:wpc="http://schemas.microsoft.com/office/word/2010/wordprocessingCanvas" xmlns:mc="http://schemas.openxmlformats.org/markup-compatibility/2006" xmlns:o="urn:schemas-microsoft-com:office:office" xmlns:r="http://schemas.openxmlformats.org/officeDocument/2006/relationships" xmlns:m="http://schemas.openxmlformats.org/officeDocument/2006/math" xmlns:v="urn:schemas-microsoft-com:vml" xmlns:wp14="http://schemas.microsoft.com/office/word/2010/wordprocessingDrawing" xmlns:wp="http://schemas.openxmlformats.org/drawingml/2006/wordprocessingDrawing" xmlns:w10="urn:schemas-microsoft-com:office:word" xmlns:w="http://schemas.openxmlformats.org/wordprocessingml/2006/main" xmlns:w14="http://schemas.microsoft.com/office/word/2010/wordml" xmlns:w15="http://schemas.microsoft.com/office/word/2012/wordml" xmlns:wpg="http://schemas.microsoft.com/office/word/2010/wordprocessingGroup" xmlns:wpi="http://schemas.microsoft.com/office/word/2010/wordprocessingInk" xmlns:wne="http://schemas.microsoft.com/office/word/2006/wordml" xmlns:wps="http://schemas.microsoft.com/office/word/2010/wordprocessingShape" mc:Ignorable="w14 w15 wp14">
+<w:document xmlns:wpc="http://schemas.microsoft.com/office/word/2010/wordprocessingCanvas" xmlns:cx="http://schemas.microsoft.com/office/drawing/2014/chartex" xmlns:mc="http://schemas.openxmlformats.org/markup-compatibility/2006" xmlns:o="urn:schemas-microsoft-com:office:office" xmlns:r="http://schemas.openxmlformats.org/officeDocument/2006/relationships" xmlns:m="http://schemas.openxmlformats.org/officeDocument/2006/math" xmlns:v="urn:schemas-microsoft-com:vml" xmlns:wp14="http://schemas.microsoft.com/office/word/2010/wordprocessingDrawing" xmlns:wp="http://schemas.openxmlformats.org/drawingml/2006/wordprocessingDrawing" xmlns:w10="urn:schemas-microsoft-com:office:word" xmlns:w="http://schemas.openxmlformats.org/wordprocessingml/2006/main" xmlns:w14="http://schemas.microsoft.com/office/word/2010/wordml" xmlns:w15="http://schemas.microsoft.com/office/word/2012/wordml" xmlns:w16se="http://schemas.microsoft.com/office/word/2015/wordml/symex" xmlns:wpg="http://schemas.microsoft.com/office/word/2010/wordprocessingGroup" xmlns:wpi="http://schemas.microsoft.com/office/word/2010/wordprocessingInk" xmlns:wne="http://schemas.microsoft.com/office/word/2006/wordml" xmlns:wps="http://schemas.microsoft.com/office/word/2010/wordprocessingShape" mc:Ignorable="w14 w15 w16se wp14">
   <w:body>
     <w:p>
       <w:pPr>
@@ -17,7 +17,6 @@
           <w:noProof/>
           <w:sz w:val="28"/>
           <w:szCs w:val="28"/>
-          <w:lang w:eastAsia="zh-CN"/>
         </w:rPr>
         <w:drawing>
           <wp:anchor distT="0" distB="0" distL="114300" distR="114300" simplePos="0" relativeHeight="251659264" behindDoc="1" locked="0" layoutInCell="1" allowOverlap="1" wp14:anchorId="32C4E9A9" wp14:editId="4744D18F">
@@ -204,7 +203,6 @@
       <w:r>
         <w:rPr>
           <w:noProof/>
-          <w:lang w:eastAsia="zh-CN"/>
         </w:rPr>
         <w:drawing>
           <wp:inline distT="0" distB="0" distL="0" distR="0" wp14:anchorId="36283AA2" wp14:editId="405E30F8">
@@ -896,7 +894,6 @@
           <w:noProof/>
           <w:sz w:val="28"/>
           <w:szCs w:val="28"/>
-          <w:lang w:eastAsia="zh-CN"/>
         </w:rPr>
         <w:lastRenderedPageBreak/>
         <w:drawing>
@@ -1084,7 +1081,6 @@
       <w:r>
         <w:rPr>
           <w:noProof/>
-          <w:lang w:eastAsia="zh-CN"/>
         </w:rPr>
         <w:drawing>
           <wp:inline distT="0" distB="0" distL="0" distR="0" wp14:anchorId="77A64C8A" wp14:editId="41D34E75">
@@ -1883,7 +1879,25 @@
           <w:szCs w:val="26"/>
           <w:shd w:val="clear" w:color="auto" w:fill="FFFFFF"/>
         </w:rPr>
-        <w:t>” tập trung vào việc cho phép thầy cô đăng ký tài khoản, cập nhập và quản lý môn học do mình thực hiện. Mỗi môn học sẽ có các bài giảng , nhận xét, đánh giá, các câu hỏi do sinh viên đề ra và các trả lời tương ứng của thầy cô. Sinh viên khi tham gia hệ thống với tài khoản của mình có thể được xem nhắc nhở, đánh giá … Hệ thống đóng vai trò như một giáo viên ảo bên cạnh sinh viên.</w:t>
+        <w:t xml:space="preserve">” tập trung vào việc cho phép thầy cô đăng ký tài khoản, cập nhập và quản lý môn học do mình thực hiện. Mỗi môn học sẽ có các bài </w:t>
+      </w:r>
+      <w:proofErr w:type="gramStart"/>
+      <w:r>
+        <w:rPr>
+          <w:sz w:val="26"/>
+          <w:szCs w:val="26"/>
+          <w:shd w:val="clear" w:color="auto" w:fill="FFFFFF"/>
+        </w:rPr>
+        <w:t>giảng ,</w:t>
+      </w:r>
+      <w:proofErr w:type="gramEnd"/>
+      <w:r>
+        <w:rPr>
+          <w:sz w:val="26"/>
+          <w:szCs w:val="26"/>
+          <w:shd w:val="clear" w:color="auto" w:fill="FFFFFF"/>
+        </w:rPr>
+        <w:t xml:space="preserve"> nhận xét, đánh giá, các câu hỏi do sinh viên đề ra và các trả lời tương ứng của thầy cô. Sinh viên khi tham gia hệ thống với tài khoản của mình có thể được xem nhắc nhở, đánh giá … Hệ thống đóng vai trò như một giáo viên ảo bên cạnh sinh viên.</w:t>
       </w:r>
     </w:p>
     <w:p>
@@ -1909,7 +1923,25 @@
           <w:sz w:val="26"/>
           <w:szCs w:val="26"/>
         </w:rPr>
-        <w:t xml:space="preserve">Để hoàn thành bài báo cáo này, nhóm chúng em xin gửi lời cảm ơn  đến </w:t>
+        <w:t xml:space="preserve">Để hoàn thành bài báo cáo này, nhóm chúng em xin gửi lời cảm </w:t>
+      </w:r>
+      <w:proofErr w:type="gramStart"/>
+      <w:r>
+        <w:rPr>
+          <w:rFonts w:cs="Times New Roman"/>
+          <w:sz w:val="26"/>
+          <w:szCs w:val="26"/>
+        </w:rPr>
+        <w:t>ơn  đến</w:t>
+      </w:r>
+      <w:proofErr w:type="gramEnd"/>
+      <w:r>
+        <w:rPr>
+          <w:rFonts w:cs="Times New Roman"/>
+          <w:sz w:val="26"/>
+          <w:szCs w:val="26"/>
+        </w:rPr>
+        <w:t xml:space="preserve"> </w:t>
       </w:r>
       <w:r>
         <w:rPr>
@@ -2444,14 +2476,6 @@
         <w:t>Tên đề tài</w:t>
       </w:r>
       <w:bookmarkEnd w:id="1"/>
-      <w:r>
-        <w:rPr>
-          <w:b/>
-          <w:sz w:val="28"/>
-          <w:szCs w:val="28"/>
-        </w:rPr>
-        <w:t>(Edit lại phần này)</w:t>
-      </w:r>
     </w:p>
     <w:p>
       <w:pPr>
@@ -2471,7 +2495,21 @@
           <w:sz w:val="26"/>
           <w:szCs w:val="26"/>
         </w:rPr>
-        <w:t>Hệ thống hỗ trợ học tập tự động</w:t>
+        <w:t>Hệ thố</w:t>
+      </w:r>
+      <w:r>
+        <w:rPr>
+          <w:sz w:val="26"/>
+          <w:szCs w:val="26"/>
+        </w:rPr>
+        <w:t>ng tư vấn mỹ phẩm và thời trang</w:t>
+      </w:r>
+      <w:r>
+        <w:rPr>
+          <w:sz w:val="26"/>
+          <w:szCs w:val="26"/>
+        </w:rPr>
+        <w:t xml:space="preserve"> tự động</w:t>
       </w:r>
     </w:p>
     <w:p>
@@ -2503,14 +2541,6 @@
         <w:t>Lý do chọn</w:t>
       </w:r>
       <w:bookmarkEnd w:id="2"/>
-      <w:r>
-        <w:rPr>
-          <w:b/>
-          <w:sz w:val="28"/>
-          <w:szCs w:val="28"/>
-        </w:rPr>
-        <w:t>(Edit lại phần này)</w:t>
-      </w:r>
     </w:p>
     <w:p>
       <w:pPr>
@@ -2521,23 +2551,126 @@
         <w:spacing w:line="360" w:lineRule="auto"/>
         <w:jc w:val="both"/>
         <w:rPr>
-          <w:sz w:val="26"/>
-          <w:szCs w:val="26"/>
-        </w:rPr>
-      </w:pPr>
-      <w:r>
-        <w:rPr>
-          <w:sz w:val="26"/>
-          <w:szCs w:val="26"/>
-        </w:rPr>
-        <w:t>Ngày</w:t>
-      </w:r>
-      <w:r>
-        <w:rPr>
-          <w:sz w:val="26"/>
-          <w:szCs w:val="26"/>
-        </w:rPr>
-        <w:t xml:space="preserve"> nay, việc áp dụng hệ thống hỗ trợ học tập trong qua trình học tập trở lên rất phổ biến và hiệu quả. Việc lên mạng tìm kiếm các từ khóa liên quan đến môn học của các bạn trở lên khá gần gũi, hệ thống hỗ trợ học tập tự động còn giúp cho các bạn cũng như giản viên không cần đến giảng đường mà vẫn hoàn thành môn học(tiết học) của mình hiệu quả. Bên cạnh đó hệ thống còn giúp các bạn giải đáp thắc mắc về các môn học một cách nhanh chóng thông qua việc các bạn sinh viên đặt câu hỏi và giảng viên trả lời trực tiếp trên hệ thống. Nhận thấy tầm quan trọng của hệ thống, nhóm em quyết định thực hiện đề tài này với mong muốn đưa đến cho các học viên cũng như giảng viên có các trải nghiệm trong việc giảng dạy cũng như học tập được dễ dàng hơn, thuận tiện hơn mà không mất đi hiệu quả môn học. </w:t>
+          <w:rFonts w:cs="Times New Roman"/>
+          <w:sz w:val="26"/>
+          <w:szCs w:val="26"/>
+        </w:rPr>
+      </w:pPr>
+      <w:r>
+        <w:rPr>
+          <w:sz w:val="26"/>
+          <w:szCs w:val="26"/>
+        </w:rPr>
+        <w:t>Trong bối cảnh hiện nay</w:t>
+      </w:r>
+      <w:r>
+        <w:rPr>
+          <w:rFonts w:cs="Times New Roman"/>
+          <w:sz w:val="26"/>
+          <w:szCs w:val="26"/>
+        </w:rPr>
+        <w:t>,</w:t>
+      </w:r>
+      <w:r>
+        <w:rPr>
+          <w:rFonts w:cs="Times New Roman"/>
+          <w:i/>
+          <w:iCs/>
+          <w:color w:val="000000"/>
+          <w:sz w:val="27"/>
+          <w:szCs w:val="27"/>
+          <w:shd w:val="clear" w:color="auto" w:fill="FFFFFF"/>
+        </w:rPr>
+        <w:t xml:space="preserve"> </w:t>
+      </w:r>
+      <w:r>
+        <w:rPr>
+          <w:rFonts w:cs="Times New Roman"/>
+          <w:iCs/>
+          <w:color w:val="000000"/>
+          <w:sz w:val="26"/>
+          <w:szCs w:val="26"/>
+          <w:shd w:val="clear" w:color="auto" w:fill="FFFFFF"/>
+        </w:rPr>
+        <w:t>h</w:t>
+      </w:r>
+      <w:r>
+        <w:rPr>
+          <w:rFonts w:cs="Times New Roman"/>
+          <w:iCs/>
+          <w:color w:val="000000"/>
+          <w:sz w:val="26"/>
+          <w:szCs w:val="26"/>
+          <w:shd w:val="clear" w:color="auto" w:fill="FFFFFF"/>
+        </w:rPr>
+        <w:t>ẳn ai trong chúng ta cũng từng bối rối trướ</w:t>
+      </w:r>
+      <w:r>
+        <w:rPr>
+          <w:rFonts w:cs="Times New Roman"/>
+          <w:iCs/>
+          <w:color w:val="000000"/>
+          <w:sz w:val="26"/>
+          <w:szCs w:val="26"/>
+          <w:shd w:val="clear" w:color="auto" w:fill="FFFFFF"/>
+        </w:rPr>
+        <w:t xml:space="preserve">c rất nhiều </w:t>
+      </w:r>
+      <w:r>
+        <w:rPr>
+          <w:rFonts w:cs="Times New Roman"/>
+          <w:iCs/>
+          <w:color w:val="000000"/>
+          <w:sz w:val="26"/>
+          <w:szCs w:val="26"/>
+          <w:shd w:val="clear" w:color="auto" w:fill="FFFFFF"/>
+        </w:rPr>
+        <w:t>các loại quần áo</w:t>
+      </w:r>
+      <w:r>
+        <w:rPr>
+          <w:rFonts w:cs="Times New Roman"/>
+          <w:iCs/>
+          <w:color w:val="000000"/>
+          <w:sz w:val="26"/>
+          <w:szCs w:val="26"/>
+          <w:shd w:val="clear" w:color="auto" w:fill="FFFFFF"/>
+        </w:rPr>
+        <w:t>, phụ kiện và mỹ phẩm</w:t>
+      </w:r>
+      <w:r>
+        <w:rPr>
+          <w:rFonts w:cs="Times New Roman"/>
+          <w:iCs/>
+          <w:color w:val="000000"/>
+          <w:sz w:val="26"/>
+          <w:szCs w:val="26"/>
+          <w:shd w:val="clear" w:color="auto" w:fill="FFFFFF"/>
+        </w:rPr>
+        <w:t xml:space="preserve"> mỗi khi đi mua sắm, cũng từng phân vân không biết lựa chọn phong cách nào khi đi dự tiệc và cuối cùng là đưa ra những kết quả rất… cả</w:t>
+      </w:r>
+      <w:r>
+        <w:rPr>
+          <w:rFonts w:cs="Times New Roman"/>
+          <w:iCs/>
+          <w:color w:val="000000"/>
+          <w:sz w:val="26"/>
+          <w:szCs w:val="26"/>
+          <w:shd w:val="clear" w:color="auto" w:fill="FFFFFF"/>
+        </w:rPr>
+        <w:t>m tính. Vì vậy bạn cần một người tư vấn thời trang và mỹ phẩm cho mình. Nhưng bạn không biết tìm đến ai, cơ sở nào để tư vấn cho hợp lý nhất. Và để thuận tiện hơn cho mọi người có nhu cầu tư vấn mỹ phẩm và thời trang, nắm bắt được nhu cầu của xã hội, chúng em đã chọn xây dựng hệ thống tư vấn mỹ phẩm và thời trang tự động để giúp mọi người có những phong phách ăn mặc phù hợp cho từng hoàn cảnh.</w:t>
+      </w:r>
+      <w:r>
+        <w:rPr>
+          <w:rFonts w:cs="Times New Roman"/>
+          <w:i/>
+          <w:iCs/>
+          <w:color w:val="000000"/>
+          <w:sz w:val="27"/>
+          <w:szCs w:val="27"/>
+          <w:shd w:val="clear" w:color="auto" w:fill="FFFFFF"/>
+        </w:rPr>
+        <w:t xml:space="preserve"> </w:t>
       </w:r>
     </w:p>
     <w:p>
@@ -2569,14 +2702,6 @@
         <w:t>Mục đích</w:t>
       </w:r>
       <w:bookmarkEnd w:id="3"/>
-      <w:r>
-        <w:rPr>
-          <w:b/>
-          <w:sz w:val="28"/>
-          <w:szCs w:val="28"/>
-        </w:rPr>
-        <w:t>(Edit lại phần này)</w:t>
-      </w:r>
     </w:p>
     <w:p>
       <w:pPr>
@@ -2609,11 +2734,31 @@
           <w:sz w:val="26"/>
           <w:szCs w:val="26"/>
         </w:rPr>
-        <w:t>Hệ thống hỗ trợ học tập tự động</w:t>
+        <w:t>Hệ thố</w:t>
       </w:r>
       <w:r>
         <w:rPr>
           <w:rFonts w:cs="Times New Roman"/>
+          <w:b/>
+          <w:i/>
+          <w:sz w:val="26"/>
+          <w:szCs w:val="26"/>
+        </w:rPr>
+        <w:t>ng tư vấn mỹ phẩm và thời trang</w:t>
+      </w:r>
+      <w:r>
+        <w:rPr>
+          <w:rFonts w:cs="Times New Roman"/>
+          <w:b/>
+          <w:i/>
+          <w:sz w:val="26"/>
+          <w:szCs w:val="26"/>
+        </w:rPr>
+        <w:t xml:space="preserve"> tự động</w:t>
+      </w:r>
+      <w:r>
+        <w:rPr>
+          <w:rFonts w:cs="Times New Roman"/>
           <w:sz w:val="26"/>
           <w:szCs w:val="26"/>
           <w:lang w:val="vi-VN"/>
@@ -2626,7 +2771,15 @@
           <w:sz w:val="26"/>
           <w:szCs w:val="26"/>
         </w:rPr>
-        <w:t>để hỗ trợ học tập cho sinh viên, có vai trò như một giáo viên ảo bên cạnh sinh viên.</w:t>
+        <w:t xml:space="preserve">để hỗ trợ </w:t>
+      </w:r>
+      <w:r>
+        <w:rPr>
+          <w:rFonts w:cs="Times New Roman"/>
+          <w:sz w:val="26"/>
+          <w:szCs w:val="26"/>
+        </w:rPr>
+        <w:t>cho khách hàng tìm được trang phục, mỹ phẩm phù hợp và gây ấn tượng về ngoại hình.</w:t>
       </w:r>
     </w:p>
     <w:p>
@@ -2658,14 +2811,6 @@
         <w:t>Mục tiêu</w:t>
       </w:r>
       <w:bookmarkEnd w:id="4"/>
-      <w:r>
-        <w:rPr>
-          <w:b/>
-          <w:sz w:val="28"/>
-          <w:szCs w:val="28"/>
-        </w:rPr>
-        <w:t>(Edit lại phần này)</w:t>
-      </w:r>
     </w:p>
     <w:p>
       <w:pPr>
@@ -2690,7 +2835,7 @@
           <w:sz w:val="26"/>
           <w:szCs w:val="26"/>
         </w:rPr>
-        <w:t>Giúp giảng viên quản lý môn học hiệu quả</w:t>
+        <w:t>Giải đáp thắc mắc về thời trang và mỹ phẩm</w:t>
       </w:r>
     </w:p>
     <w:p>
@@ -2716,7 +2861,7 @@
           <w:sz w:val="26"/>
           <w:szCs w:val="26"/>
         </w:rPr>
-        <w:t>Hỗ trợ sinh viên trong quá trình học tập</w:t>
+        <w:t>Xây dựng phong cách cá nhân cho từng đối tượng cụ thể</w:t>
       </w:r>
     </w:p>
     <w:p>
@@ -2742,33 +2887,7 @@
           <w:sz w:val="26"/>
           <w:szCs w:val="26"/>
         </w:rPr>
-        <w:t>Giảm bớt thời gian, công sức khi phải liên tục lên giảng đường học</w:t>
-      </w:r>
-    </w:p>
-    <w:p>
-      <w:pPr>
-        <w:pStyle w:val="ListParagraph"/>
-        <w:numPr>
-          <w:ilvl w:val="0"/>
-          <w:numId w:val="2"/>
-        </w:numPr>
-        <w:tabs>
-          <w:tab w:val="left" w:pos="1200"/>
-        </w:tabs>
-        <w:spacing w:line="360" w:lineRule="auto"/>
-        <w:jc w:val="both"/>
-        <w:rPr>
-          <w:b/>
-          <w:sz w:val="28"/>
-          <w:szCs w:val="28"/>
-        </w:rPr>
-      </w:pPr>
-      <w:r>
-        <w:rPr>
-          <w:sz w:val="26"/>
-          <w:szCs w:val="26"/>
-        </w:rPr>
-        <w:t>Giải đáp các câu hỏi của sinh viên một cách nhân chóng</w:t>
+        <w:t>Giúp khách hàng duy trì sự hấp dẫn và tích cực</w:t>
       </w:r>
     </w:p>
     <w:p>
@@ -2965,7 +3084,6 @@
           <w:sz w:val="26"/>
           <w:szCs w:val="26"/>
         </w:rPr>
-        <w:lastRenderedPageBreak/>
         <w:t>Áp dụng bài học để xây dựng hệ thống và phát triển hệ thống</w:t>
       </w:r>
     </w:p>
@@ -3366,6 +3484,69 @@
     </w:p>
     <w:p>
       <w:pPr>
+        <w:pStyle w:val="ListParagraph"/>
+        <w:tabs>
+          <w:tab w:val="left" w:pos="1200"/>
+        </w:tabs>
+        <w:outlineLvl w:val="2"/>
+        <w:rPr>
+          <w:b/>
+          <w:sz w:val="28"/>
+          <w:szCs w:val="28"/>
+        </w:rPr>
+      </w:pPr>
+      <w:r>
+        <w:rPr>
+          <w:b/>
+          <w:noProof/>
+          <w:sz w:val="28"/>
+          <w:szCs w:val="28"/>
+        </w:rPr>
+        <w:drawing>
+          <wp:inline distT="0" distB="0" distL="0" distR="0">
+            <wp:extent cx="5383080" cy="7467600"/>
+            <wp:effectExtent l="0" t="0" r="8255" b="0"/>
+            <wp:docPr id="10" name="Picture 10"/>
+            <wp:cNvGraphicFramePr>
+              <a:graphicFrameLocks xmlns:a="http://schemas.openxmlformats.org/drawingml/2006/main" noChangeAspect="1"/>
+            </wp:cNvGraphicFramePr>
+            <a:graphic xmlns:a="http://schemas.openxmlformats.org/drawingml/2006/main">
+              <a:graphicData uri="http://schemas.openxmlformats.org/drawingml/2006/picture">
+                <pic:pic xmlns:pic="http://schemas.openxmlformats.org/drawingml/2006/picture">
+                  <pic:nvPicPr>
+                    <pic:cNvPr id="10" name="Hudala.jpg"/>
+                    <pic:cNvPicPr/>
+                  </pic:nvPicPr>
+                  <pic:blipFill>
+                    <a:blip r:embed="rId9">
+                      <a:extLst>
+                        <a:ext uri="{28A0092B-C50C-407E-A947-70E740481C1C}">
+                          <a14:useLocalDpi xmlns:a14="http://schemas.microsoft.com/office/drawing/2010/main" val="0"/>
+                        </a:ext>
+                      </a:extLst>
+                    </a:blip>
+                    <a:stretch>
+                      <a:fillRect/>
+                    </a:stretch>
+                  </pic:blipFill>
+                  <pic:spPr>
+                    <a:xfrm>
+                      <a:off x="0" y="0"/>
+                      <a:ext cx="5386996" cy="7473033"/>
+                    </a:xfrm>
+                    <a:prstGeom prst="rect">
+                      <a:avLst/>
+                    </a:prstGeom>
+                  </pic:spPr>
+                </pic:pic>
+              </a:graphicData>
+            </a:graphic>
+          </wp:inline>
+        </w:drawing>
+      </w:r>
+    </w:p>
+    <w:p>
+      <w:pPr>
         <w:tabs>
           <w:tab w:val="left" w:pos="1200"/>
         </w:tabs>
@@ -3423,7 +3604,14 @@
           <w:i/>
           <w:noProof/>
         </w:rPr>
-        <w:t xml:space="preserve"> Đồ thị quy trình</w:t>
+        <w:t xml:space="preserve"> Đồ thị</w:t>
+      </w:r>
+      <w:r>
+        <w:rPr>
+          <w:i/>
+          <w:noProof/>
+        </w:rPr>
+        <w:t xml:space="preserve"> quy trình dành cho khách</w:t>
       </w:r>
     </w:p>
     <w:p>
@@ -3464,6 +3652,7 @@
           <w:sz w:val="28"/>
           <w:szCs w:val="28"/>
         </w:rPr>
+        <w:lastRenderedPageBreak/>
         <w:t>Biểu đồ use case</w:t>
       </w:r>
       <w:bookmarkEnd w:id="10"/>
@@ -3535,7 +3724,6 @@
           <w:noProof/>
           <w:sz w:val="32"/>
           <w:szCs w:val="32"/>
-          <w:lang w:eastAsia="zh-CN"/>
         </w:rPr>
         <w:drawing>
           <wp:inline distT="0" distB="0" distL="0" distR="0">
@@ -3553,7 +3741,7 @@
                     <pic:cNvPicPr/>
                   </pic:nvPicPr>
                   <pic:blipFill>
-                    <a:blip r:embed="rId9">
+                    <a:blip r:embed="rId10">
                       <a:extLst>
                         <a:ext uri="{28A0092B-C50C-407E-A947-70E740481C1C}">
                           <a14:useLocalDpi xmlns:a14="http://schemas.microsoft.com/office/drawing/2010/main" val="0"/>
@@ -3727,7 +3915,6 @@
           <w:i/>
           <w:noProof/>
           <w:szCs w:val="24"/>
-          <w:lang w:eastAsia="zh-CN"/>
         </w:rPr>
         <w:lastRenderedPageBreak/>
         <w:drawing>
@@ -3746,7 +3933,7 @@
                     <pic:cNvPicPr/>
                   </pic:nvPicPr>
                   <pic:blipFill>
-                    <a:blip r:embed="rId10">
+                    <a:blip r:embed="rId11">
                       <a:extLst>
                         <a:ext uri="{28A0092B-C50C-407E-A947-70E740481C1C}">
                           <a14:useLocalDpi xmlns:a14="http://schemas.microsoft.com/office/drawing/2010/main" val="0"/>
@@ -3912,7 +4099,6 @@
           <w:i/>
           <w:noProof/>
           <w:szCs w:val="24"/>
-          <w:lang w:eastAsia="zh-CN"/>
         </w:rPr>
         <w:drawing>
           <wp:inline distT="0" distB="0" distL="0" distR="0">
@@ -3930,7 +4116,7 @@
                     <pic:cNvPicPr/>
                   </pic:nvPicPr>
                   <pic:blipFill>
-                    <a:blip r:embed="rId11">
+                    <a:blip r:embed="rId12">
                       <a:extLst>
                         <a:ext uri="{28A0092B-C50C-407E-A947-70E740481C1C}">
                           <a14:useLocalDpi xmlns:a14="http://schemas.microsoft.com/office/drawing/2010/main" val="0"/>
@@ -4076,7 +4262,6 @@
           <w:i/>
           <w:noProof/>
           <w:szCs w:val="24"/>
-          <w:lang w:eastAsia="zh-CN"/>
         </w:rPr>
         <w:drawing>
           <wp:inline distT="0" distB="0" distL="0" distR="0">
@@ -4096,7 +4281,7 @@
                     </pic:cNvPicPr>
                   </pic:nvPicPr>
                   <pic:blipFill>
-                    <a:blip r:embed="rId12">
+                    <a:blip r:embed="rId13">
                       <a:extLst>
                         <a:ext uri="{28A0092B-C50C-407E-A947-70E740481C1C}">
                           <a14:useLocalDpi xmlns:a14="http://schemas.microsoft.com/office/drawing/2010/main" val="0"/>
@@ -4244,7 +4429,6 @@
           <w:i/>
           <w:noProof/>
           <w:szCs w:val="24"/>
-          <w:lang w:eastAsia="zh-CN"/>
         </w:rPr>
         <w:drawing>
           <wp:inline distT="0" distB="0" distL="0" distR="0">
@@ -4264,7 +4448,7 @@
                     </pic:cNvPicPr>
                   </pic:nvPicPr>
                   <pic:blipFill>
-                    <a:blip r:embed="rId13">
+                    <a:blip r:embed="rId14">
                       <a:extLst>
                         <a:ext uri="{28A0092B-C50C-407E-A947-70E740481C1C}">
                           <a14:useLocalDpi xmlns:a14="http://schemas.microsoft.com/office/drawing/2010/main" val="0"/>
@@ -4446,7 +4630,6 @@
           <w:i/>
           <w:noProof/>
           <w:szCs w:val="24"/>
-          <w:lang w:eastAsia="zh-CN"/>
         </w:rPr>
         <w:drawing>
           <wp:inline distT="0" distB="0" distL="0" distR="0">
@@ -4466,7 +4649,7 @@
                     </pic:cNvPicPr>
                   </pic:nvPicPr>
                   <pic:blipFill>
-                    <a:blip r:embed="rId14">
+                    <a:blip r:embed="rId15">
                       <a:extLst>
                         <a:ext uri="{28A0092B-C50C-407E-A947-70E740481C1C}">
                           <a14:useLocalDpi xmlns:a14="http://schemas.microsoft.com/office/drawing/2010/main" val="0"/>
@@ -4672,8 +4855,19 @@
           <w:szCs w:val="26"/>
           <w:lang w:val="fr-FR"/>
         </w:rPr>
-        <w:t>Mô tả vắn tắt:</w:t>
-      </w:r>
+        <w:t xml:space="preserve">Mô tả vắn </w:t>
+      </w:r>
+      <w:proofErr w:type="gramStart"/>
+      <w:r>
+        <w:rPr>
+          <w:b/>
+          <w:sz w:val="26"/>
+          <w:szCs w:val="26"/>
+          <w:lang w:val="fr-FR"/>
+        </w:rPr>
+        <w:t>tắt:</w:t>
+      </w:r>
+      <w:proofErr w:type="gramEnd"/>
       <w:r>
         <w:rPr>
           <w:sz w:val="26"/>
@@ -5160,8 +5354,9 @@
           <w:szCs w:val="26"/>
           <w:lang w:val="fr-FR" w:eastAsia="fr-FR"/>
         </w:rPr>
-        <w:t>Use case « CapNhatThongT</w:t>
-      </w:r>
+        <w:t>Use case « </w:t>
+      </w:r>
+      <w:proofErr w:type="gramStart"/>
       <w:r>
         <w:rPr>
           <w:rFonts w:cs="Times New Roman"/>
@@ -5170,6 +5365,16 @@
           <w:szCs w:val="26"/>
           <w:lang w:val="fr-FR" w:eastAsia="fr-FR"/>
         </w:rPr>
+        <w:t>CapNhatThongT</w:t>
+      </w:r>
+      <w:r>
+        <w:rPr>
+          <w:rFonts w:cs="Times New Roman"/>
+          <w:b/>
+          <w:sz w:val="26"/>
+          <w:szCs w:val="26"/>
+          <w:lang w:val="fr-FR" w:eastAsia="fr-FR"/>
+        </w:rPr>
         <w:t>inSanPham</w:t>
       </w:r>
       <w:r>
@@ -5182,6 +5387,7 @@
         </w:rPr>
         <w:t>»</w:t>
       </w:r>
+      <w:proofErr w:type="gramEnd"/>
     </w:p>
     <w:p>
       <w:pPr>
@@ -5204,8 +5410,19 @@
           <w:szCs w:val="26"/>
           <w:lang w:val="fr-FR"/>
         </w:rPr>
-        <w:t>Mô tả vắn tắt:</w:t>
-      </w:r>
+        <w:t xml:space="preserve">Mô tả vắn </w:t>
+      </w:r>
+      <w:proofErr w:type="gramStart"/>
+      <w:r>
+        <w:rPr>
+          <w:b/>
+          <w:sz w:val="26"/>
+          <w:szCs w:val="26"/>
+          <w:lang w:val="fr-FR"/>
+        </w:rPr>
+        <w:t>tắt:</w:t>
+      </w:r>
+      <w:proofErr w:type="gramEnd"/>
       <w:r>
         <w:rPr>
           <w:sz w:val="26"/>
@@ -5650,8 +5867,19 @@
           <w:szCs w:val="26"/>
           <w:lang w:val="fr-FR"/>
         </w:rPr>
-        <w:t>Mô tả vắn tắt:</w:t>
-      </w:r>
+        <w:t xml:space="preserve">Mô tả vắn </w:t>
+      </w:r>
+      <w:proofErr w:type="gramStart"/>
+      <w:r>
+        <w:rPr>
+          <w:b/>
+          <w:sz w:val="26"/>
+          <w:szCs w:val="26"/>
+          <w:lang w:val="fr-FR"/>
+        </w:rPr>
+        <w:t>tắt:</w:t>
+      </w:r>
+      <w:proofErr w:type="gramEnd"/>
       <w:r>
         <w:rPr>
           <w:sz w:val="26"/>
@@ -5817,7 +6045,23 @@
           <w:sz w:val="26"/>
           <w:szCs w:val="26"/>
         </w:rPr>
-        <w:t>Tại đây, người quản trị có thể chọn “Trả lời”  để trả lời ngay hoặc chọn “Trả lời sau” để lần đăng nhập kế tiếp trả lời.</w:t>
+        <w:t xml:space="preserve">Tại đây, người quản trị có thể chọn “Trả </w:t>
+      </w:r>
+      <w:proofErr w:type="gramStart"/>
+      <w:r>
+        <w:rPr>
+          <w:sz w:val="26"/>
+          <w:szCs w:val="26"/>
+        </w:rPr>
+        <w:t>lời”  để</w:t>
+      </w:r>
+      <w:proofErr w:type="gramEnd"/>
+      <w:r>
+        <w:rPr>
+          <w:sz w:val="26"/>
+          <w:szCs w:val="26"/>
+        </w:rPr>
+        <w:t xml:space="preserve"> trả lời ngay hoặc chọn “Trả lời sau” để lần đăng nhập kế tiếp trả lời.</w:t>
       </w:r>
     </w:p>
     <w:p>
@@ -6036,8 +6280,19 @@
           <w:szCs w:val="26"/>
           <w:lang w:val="fr-FR"/>
         </w:rPr>
-        <w:t>Mô tả vắn tắt:</w:t>
-      </w:r>
+        <w:t xml:space="preserve">Mô tả vắn </w:t>
+      </w:r>
+      <w:proofErr w:type="gramStart"/>
+      <w:r>
+        <w:rPr>
+          <w:b/>
+          <w:sz w:val="26"/>
+          <w:szCs w:val="26"/>
+          <w:lang w:val="fr-FR"/>
+        </w:rPr>
+        <w:t>tắt:</w:t>
+      </w:r>
+      <w:proofErr w:type="gramEnd"/>
       <w:r>
         <w:rPr>
           <w:sz w:val="26"/>
@@ -6389,8 +6644,20 @@
           <w:szCs w:val="26"/>
           <w:lang w:val="fr-FR" w:eastAsia="fr-FR"/>
         </w:rPr>
-        <w:t>Use case « QuanLyDangNhap»</w:t>
-      </w:r>
+        <w:t>Use case « </w:t>
+      </w:r>
+      <w:proofErr w:type="gramStart"/>
+      <w:r>
+        <w:rPr>
+          <w:rFonts w:cs="Times New Roman"/>
+          <w:b/>
+          <w:sz w:val="26"/>
+          <w:szCs w:val="26"/>
+          <w:lang w:val="fr-FR" w:eastAsia="fr-FR"/>
+        </w:rPr>
+        <w:t>QuanLyDangNhap»</w:t>
+      </w:r>
+      <w:proofErr w:type="gramEnd"/>
     </w:p>
     <w:p>
       <w:pPr>
@@ -6462,8 +6729,19 @@
           <w:szCs w:val="26"/>
           <w:lang w:val="fr-FR"/>
         </w:rPr>
-        <w:t>Mô tả vắn tắt:</w:t>
-      </w:r>
+        <w:t xml:space="preserve">Mô tả vắn </w:t>
+      </w:r>
+      <w:proofErr w:type="gramStart"/>
+      <w:r>
+        <w:rPr>
+          <w:b/>
+          <w:sz w:val="26"/>
+          <w:szCs w:val="26"/>
+          <w:lang w:val="fr-FR"/>
+        </w:rPr>
+        <w:t>tắt:</w:t>
+      </w:r>
+      <w:proofErr w:type="gramEnd"/>
       <w:r>
         <w:rPr>
           <w:sz w:val="26"/>
@@ -6792,6 +7070,7 @@
         </w:rPr>
         <w:t>Use case « </w:t>
       </w:r>
+      <w:proofErr w:type="gramStart"/>
       <w:r>
         <w:rPr>
           <w:rFonts w:cs="Times New Roman"/>
@@ -6812,6 +7091,7 @@
         </w:rPr>
         <w:t>»</w:t>
       </w:r>
+      <w:proofErr w:type="gramEnd"/>
     </w:p>
     <w:p>
       <w:pPr>
@@ -6834,8 +7114,19 @@
           <w:szCs w:val="26"/>
           <w:lang w:val="fr-FR"/>
         </w:rPr>
-        <w:t>Mô tả vắn tắt:</w:t>
-      </w:r>
+        <w:t xml:space="preserve">Mô tả vắn </w:t>
+      </w:r>
+      <w:proofErr w:type="gramStart"/>
+      <w:r>
+        <w:rPr>
+          <w:b/>
+          <w:sz w:val="26"/>
+          <w:szCs w:val="26"/>
+          <w:lang w:val="fr-FR"/>
+        </w:rPr>
+        <w:t>tắt:</w:t>
+      </w:r>
+      <w:proofErr w:type="gramEnd"/>
       <w:r>
         <w:rPr>
           <w:sz w:val="26"/>
@@ -7235,8 +7526,19 @@
           <w:szCs w:val="26"/>
           <w:lang w:val="fr-FR"/>
         </w:rPr>
-        <w:t>Mô tả vắn tắt:</w:t>
-      </w:r>
+        <w:t xml:space="preserve">Mô tả vắn </w:t>
+      </w:r>
+      <w:proofErr w:type="gramStart"/>
+      <w:r>
+        <w:rPr>
+          <w:b/>
+          <w:sz w:val="26"/>
+          <w:szCs w:val="26"/>
+          <w:lang w:val="fr-FR"/>
+        </w:rPr>
+        <w:t>tắt:</w:t>
+      </w:r>
+      <w:proofErr w:type="gramEnd"/>
       <w:r>
         <w:rPr>
           <w:sz w:val="26"/>
@@ -7640,8 +7942,19 @@
           <w:szCs w:val="26"/>
           <w:lang w:val="fr-FR"/>
         </w:rPr>
-        <w:t>Mô tả vắn tắt:</w:t>
-      </w:r>
+        <w:t xml:space="preserve">Mô tả vắn </w:t>
+      </w:r>
+      <w:proofErr w:type="gramStart"/>
+      <w:r>
+        <w:rPr>
+          <w:b/>
+          <w:sz w:val="26"/>
+          <w:szCs w:val="26"/>
+          <w:lang w:val="fr-FR"/>
+        </w:rPr>
+        <w:t>tắt:</w:t>
+      </w:r>
+      <w:proofErr w:type="gramEnd"/>
       <w:r>
         <w:rPr>
           <w:sz w:val="26"/>
@@ -8103,7 +8416,6 @@
           <w:noProof/>
           <w:sz w:val="26"/>
           <w:szCs w:val="26"/>
-          <w:lang w:eastAsia="zh-CN"/>
         </w:rPr>
         <w:lastRenderedPageBreak/>
         <w:drawing>
@@ -8124,7 +8436,7 @@
                     </pic:cNvPicPr>
                   </pic:nvPicPr>
                   <pic:blipFill>
-                    <a:blip r:embed="rId15">
+                    <a:blip r:embed="rId16">
                       <a:extLst>
                         <a:ext uri="{28A0092B-C50C-407E-A947-70E740481C1C}">
                           <a14:useLocalDpi xmlns:a14="http://schemas.microsoft.com/office/drawing/2010/main" val="0"/>
@@ -8262,7 +8574,6 @@
           <w:noProof/>
           <w:sz w:val="26"/>
           <w:szCs w:val="26"/>
-          <w:lang w:eastAsia="zh-CN"/>
         </w:rPr>
         <w:drawing>
           <wp:inline distT="0" distB="0" distL="0" distR="0">
@@ -8282,7 +8593,7 @@
                     </pic:cNvPicPr>
                   </pic:nvPicPr>
                   <pic:blipFill>
-                    <a:blip r:embed="rId16">
+                    <a:blip r:embed="rId17">
                       <a:extLst>
                         <a:ext uri="{28A0092B-C50C-407E-A947-70E740481C1C}">
                           <a14:useLocalDpi xmlns:a14="http://schemas.microsoft.com/office/drawing/2010/main" val="0"/>
@@ -8416,7 +8727,6 @@
           <w:noProof/>
           <w:sz w:val="26"/>
           <w:szCs w:val="26"/>
-          <w:lang w:eastAsia="zh-CN"/>
         </w:rPr>
         <w:lastRenderedPageBreak/>
         <w:drawing>
@@ -8437,7 +8747,7 @@
                     </pic:cNvPicPr>
                   </pic:nvPicPr>
                   <pic:blipFill>
-                    <a:blip r:embed="rId17">
+                    <a:blip r:embed="rId18">
                       <a:extLst>
                         <a:ext uri="{28A0092B-C50C-407E-A947-70E740481C1C}">
                           <a14:useLocalDpi xmlns:a14="http://schemas.microsoft.com/office/drawing/2010/main" val="0"/>
@@ -8553,14 +8863,12 @@
           <w:szCs w:val="26"/>
         </w:rPr>
       </w:pPr>
-      <w:bookmarkStart w:id="13" w:name="_GoBack"/>
       <w:r>
         <w:rPr>
           <w:b/>
           <w:noProof/>
           <w:sz w:val="26"/>
           <w:szCs w:val="26"/>
-          <w:lang w:eastAsia="zh-CN"/>
         </w:rPr>
         <w:drawing>
           <wp:inline distT="0" distB="0" distL="0" distR="0">
@@ -8580,7 +8888,7 @@
                     </pic:cNvPicPr>
                   </pic:nvPicPr>
                   <pic:blipFill>
-                    <a:blip r:embed="rId18">
+                    <a:blip r:embed="rId19">
                       <a:extLst>
                         <a:ext uri="{28A0092B-C50C-407E-A947-70E740481C1C}">
                           <a14:useLocalDpi xmlns:a14="http://schemas.microsoft.com/office/drawing/2010/main" val="0"/>
@@ -8611,7 +8919,6 @@
           </wp:inline>
         </w:drawing>
       </w:r>
-      <w:bookmarkEnd w:id="13"/>
     </w:p>
     <w:p>
       <w:pPr>
@@ -8669,6 +8976,8 @@
         <w:lastRenderedPageBreak/>
         <w:br w:type="page"/>
       </w:r>
+      <w:bookmarkStart w:id="13" w:name="_GoBack"/>
+      <w:bookmarkEnd w:id="13"/>
     </w:p>
     <w:p>
       <w:pPr>
@@ -8751,7 +9060,6 @@
           <w:noProof/>
           <w:sz w:val="26"/>
           <w:szCs w:val="26"/>
-          <w:lang w:eastAsia="zh-CN"/>
         </w:rPr>
         <w:drawing>
           <wp:inline distT="0" distB="0" distL="0" distR="0">
@@ -8769,7 +9077,7 @@
                     <pic:cNvPicPr/>
                   </pic:nvPicPr>
                   <pic:blipFill>
-                    <a:blip r:embed="rId19">
+                    <a:blip r:embed="rId20">
                       <a:extLst>
                         <a:ext uri="{28A0092B-C50C-407E-A947-70E740481C1C}">
                           <a14:useLocalDpi xmlns:a14="http://schemas.microsoft.com/office/drawing/2010/main" val="0"/>
@@ -8917,8 +9225,8 @@
             <v:path o:extrusionok="f" gradientshapeok="t" o:connecttype="rect"/>
             <o:lock v:ext="edit" aspectratio="t"/>
           </v:shapetype>
-          <v:shape id="_x0000_i1025" type="#_x0000_t75" style="width:77.05pt;height:49.7pt">
-            <v:imagedata r:id="rId20" o:title=""/>
+          <v:shape id="_x0000_i1025" type="#_x0000_t75" style="width:77.25pt;height:49.5pt" o:ole="">
+            <v:imagedata r:id="rId21" o:title=""/>
           </v:shape>
         </w:object>
       </w:r>
@@ -8984,7 +9292,6 @@
           <w:noProof/>
           <w:sz w:val="26"/>
           <w:szCs w:val="26"/>
-          <w:lang w:eastAsia="zh-CN"/>
         </w:rPr>
         <w:lastRenderedPageBreak/>
         <w:drawing>
@@ -9003,7 +9310,7 @@
                     <pic:cNvPicPr/>
                   </pic:nvPicPr>
                   <pic:blipFill>
-                    <a:blip r:embed="rId21">
+                    <a:blip r:embed="rId22">
                       <a:extLst>
                         <a:ext uri="{28A0092B-C50C-407E-A947-70E740481C1C}">
                           <a14:useLocalDpi xmlns:a14="http://schemas.microsoft.com/office/drawing/2010/main" val="0"/>
@@ -9143,7 +9450,25 @@
           <w:szCs w:val="26"/>
         </w:rPr>
         <w:tab/>
-        <w:t>Giao diện  người quản lý</w:t>
+        <w:t xml:space="preserve">Giao </w:t>
+      </w:r>
+      <w:proofErr w:type="gramStart"/>
+      <w:r>
+        <w:rPr>
+          <w:b/>
+          <w:sz w:val="26"/>
+          <w:szCs w:val="26"/>
+        </w:rPr>
+        <w:t>diện  người</w:t>
+      </w:r>
+      <w:proofErr w:type="gramEnd"/>
+      <w:r>
+        <w:rPr>
+          <w:b/>
+          <w:sz w:val="26"/>
+          <w:szCs w:val="26"/>
+        </w:rPr>
+        <w:t xml:space="preserve"> quản lý</w:t>
       </w:r>
     </w:p>
     <w:p>
@@ -9252,7 +9577,7 @@
     </w:p>
     <w:p/>
     <w:sectPr>
-      <w:footerReference w:type="default" r:id="rId22"/>
+      <w:footerReference w:type="default" r:id="rId23"/>
       <w:pgSz w:w="11907" w:h="16840" w:code="9"/>
       <w:pgMar w:top="1134" w:right="1134" w:bottom="1134" w:left="1701" w:header="720" w:footer="720" w:gutter="0"/>
       <w:pgNumType w:start="1"/>
@@ -9264,7 +9589,7 @@
 </file>
 
 <file path=word/endnotes.xml><?xml version="1.0" encoding="utf-8"?>
-<w:endnotes xmlns:wpc="http://schemas.microsoft.com/office/word/2010/wordprocessingCanvas" xmlns:mc="http://schemas.openxmlformats.org/markup-compatibility/2006" xmlns:o="urn:schemas-microsoft-com:office:office" xmlns:r="http://schemas.openxmlformats.org/officeDocument/2006/relationships" xmlns:m="http://schemas.openxmlformats.org/officeDocument/2006/math" xmlns:v="urn:schemas-microsoft-com:vml" xmlns:wp14="http://schemas.microsoft.com/office/word/2010/wordprocessingDrawing" xmlns:wp="http://schemas.openxmlformats.org/drawingml/2006/wordprocessingDrawing" xmlns:w10="urn:schemas-microsoft-com:office:word" xmlns:w="http://schemas.openxmlformats.org/wordprocessingml/2006/main" xmlns:w14="http://schemas.microsoft.com/office/word/2010/wordml" xmlns:w15="http://schemas.microsoft.com/office/word/2012/wordml" xmlns:wpg="http://schemas.microsoft.com/office/word/2010/wordprocessingGroup" xmlns:wpi="http://schemas.microsoft.com/office/word/2010/wordprocessingInk" xmlns:wne="http://schemas.microsoft.com/office/word/2006/wordml" xmlns:wps="http://schemas.microsoft.com/office/word/2010/wordprocessingShape" mc:Ignorable="w14 w15 wp14">
+<w:endnotes xmlns:wpc="http://schemas.microsoft.com/office/word/2010/wordprocessingCanvas" xmlns:cx="http://schemas.microsoft.com/office/drawing/2014/chartex" xmlns:mc="http://schemas.openxmlformats.org/markup-compatibility/2006" xmlns:o="urn:schemas-microsoft-com:office:office" xmlns:r="http://schemas.openxmlformats.org/officeDocument/2006/relationships" xmlns:m="http://schemas.openxmlformats.org/officeDocument/2006/math" xmlns:v="urn:schemas-microsoft-com:vml" xmlns:wp14="http://schemas.microsoft.com/office/word/2010/wordprocessingDrawing" xmlns:wp="http://schemas.openxmlformats.org/drawingml/2006/wordprocessingDrawing" xmlns:w10="urn:schemas-microsoft-com:office:word" xmlns:w="http://schemas.openxmlformats.org/wordprocessingml/2006/main" xmlns:w14="http://schemas.microsoft.com/office/word/2010/wordml" xmlns:w15="http://schemas.microsoft.com/office/word/2012/wordml" xmlns:w16se="http://schemas.microsoft.com/office/word/2015/wordml/symex" xmlns:wpg="http://schemas.microsoft.com/office/word/2010/wordprocessingGroup" xmlns:wpi="http://schemas.microsoft.com/office/word/2010/wordprocessingInk" xmlns:wne="http://schemas.microsoft.com/office/word/2006/wordml" xmlns:wps="http://schemas.microsoft.com/office/word/2010/wordprocessingShape" mc:Ignorable="w14 w15 w16se wp14">
   <w:endnote w:type="separator" w:id="-1">
     <w:p>
       <w:r>
@@ -9283,7 +9608,7 @@
 </file>
 
 <file path=word/footer1.xml><?xml version="1.0" encoding="utf-8"?>
-<w:ftr xmlns:wpc="http://schemas.microsoft.com/office/word/2010/wordprocessingCanvas" xmlns:mc="http://schemas.openxmlformats.org/markup-compatibility/2006" xmlns:o="urn:schemas-microsoft-com:office:office" xmlns:r="http://schemas.openxmlformats.org/officeDocument/2006/relationships" xmlns:m="http://schemas.openxmlformats.org/officeDocument/2006/math" xmlns:v="urn:schemas-microsoft-com:vml" xmlns:wp14="http://schemas.microsoft.com/office/word/2010/wordprocessingDrawing" xmlns:wp="http://schemas.openxmlformats.org/drawingml/2006/wordprocessingDrawing" xmlns:w10="urn:schemas-microsoft-com:office:word" xmlns:w="http://schemas.openxmlformats.org/wordprocessingml/2006/main" xmlns:w14="http://schemas.microsoft.com/office/word/2010/wordml" xmlns:w15="http://schemas.microsoft.com/office/word/2012/wordml" xmlns:wpg="http://schemas.microsoft.com/office/word/2010/wordprocessingGroup" xmlns:wpi="http://schemas.microsoft.com/office/word/2010/wordprocessingInk" xmlns:wne="http://schemas.microsoft.com/office/word/2006/wordml" xmlns:wps="http://schemas.microsoft.com/office/word/2010/wordprocessingShape" mc:Ignorable="w14 w15 wp14">
+<w:ftr xmlns:wpc="http://schemas.microsoft.com/office/word/2010/wordprocessingCanvas" xmlns:cx="http://schemas.microsoft.com/office/drawing/2014/chartex" xmlns:mc="http://schemas.openxmlformats.org/markup-compatibility/2006" xmlns:o="urn:schemas-microsoft-com:office:office" xmlns:r="http://schemas.openxmlformats.org/officeDocument/2006/relationships" xmlns:m="http://schemas.openxmlformats.org/officeDocument/2006/math" xmlns:v="urn:schemas-microsoft-com:vml" xmlns:wp14="http://schemas.microsoft.com/office/word/2010/wordprocessingDrawing" xmlns:wp="http://schemas.openxmlformats.org/drawingml/2006/wordprocessingDrawing" xmlns:w10="urn:schemas-microsoft-com:office:word" xmlns:w="http://schemas.openxmlformats.org/wordprocessingml/2006/main" xmlns:w14="http://schemas.microsoft.com/office/word/2010/wordml" xmlns:w15="http://schemas.microsoft.com/office/word/2012/wordml" xmlns:w16se="http://schemas.microsoft.com/office/word/2015/wordml/symex" xmlns:wpg="http://schemas.microsoft.com/office/word/2010/wordprocessingGroup" xmlns:wpi="http://schemas.microsoft.com/office/word/2010/wordprocessingInk" xmlns:wne="http://schemas.microsoft.com/office/word/2006/wordml" xmlns:wps="http://schemas.microsoft.com/office/word/2010/wordprocessingShape" mc:Ignorable="w14 w15 w16se wp14">
   <w:p>
     <w:pPr>
       <w:pStyle w:val="Footer"/>
@@ -9325,7 +9650,7 @@
         <w:noProof/>
         <w:color w:val="5B9BD5" w:themeColor="accent1"/>
       </w:rPr>
-      <w:t>10</w:t>
+      <w:t>6</w:t>
     </w:r>
     <w:r>
       <w:rPr>
@@ -9345,7 +9670,7 @@
 </file>
 
 <file path=word/footnotes.xml><?xml version="1.0" encoding="utf-8"?>
-<w:footnotes xmlns:wpc="http://schemas.microsoft.com/office/word/2010/wordprocessingCanvas" xmlns:mc="http://schemas.openxmlformats.org/markup-compatibility/2006" xmlns:o="urn:schemas-microsoft-com:office:office" xmlns:r="http://schemas.openxmlformats.org/officeDocument/2006/relationships" xmlns:m="http://schemas.openxmlformats.org/officeDocument/2006/math" xmlns:v="urn:schemas-microsoft-com:vml" xmlns:wp14="http://schemas.microsoft.com/office/word/2010/wordprocessingDrawing" xmlns:wp="http://schemas.openxmlformats.org/drawingml/2006/wordprocessingDrawing" xmlns:w10="urn:schemas-microsoft-com:office:word" xmlns:w="http://schemas.openxmlformats.org/wordprocessingml/2006/main" xmlns:w14="http://schemas.microsoft.com/office/word/2010/wordml" xmlns:w15="http://schemas.microsoft.com/office/word/2012/wordml" xmlns:wpg="http://schemas.microsoft.com/office/word/2010/wordprocessingGroup" xmlns:wpi="http://schemas.microsoft.com/office/word/2010/wordprocessingInk" xmlns:wne="http://schemas.microsoft.com/office/word/2006/wordml" xmlns:wps="http://schemas.microsoft.com/office/word/2010/wordprocessingShape" mc:Ignorable="w14 w15 wp14">
+<w:footnotes xmlns:wpc="http://schemas.microsoft.com/office/word/2010/wordprocessingCanvas" xmlns:cx="http://schemas.microsoft.com/office/drawing/2014/chartex" xmlns:mc="http://schemas.openxmlformats.org/markup-compatibility/2006" xmlns:o="urn:schemas-microsoft-com:office:office" xmlns:r="http://schemas.openxmlformats.org/officeDocument/2006/relationships" xmlns:m="http://schemas.openxmlformats.org/officeDocument/2006/math" xmlns:v="urn:schemas-microsoft-com:vml" xmlns:wp14="http://schemas.microsoft.com/office/word/2010/wordprocessingDrawing" xmlns:wp="http://schemas.openxmlformats.org/drawingml/2006/wordprocessingDrawing" xmlns:w10="urn:schemas-microsoft-com:office:word" xmlns:w="http://schemas.openxmlformats.org/wordprocessingml/2006/main" xmlns:w14="http://schemas.microsoft.com/office/word/2010/wordml" xmlns:w15="http://schemas.microsoft.com/office/word/2012/wordml" xmlns:w16se="http://schemas.microsoft.com/office/word/2015/wordml/symex" xmlns:wpg="http://schemas.microsoft.com/office/word/2010/wordprocessingGroup" xmlns:wpi="http://schemas.microsoft.com/office/word/2010/wordprocessingInk" xmlns:wne="http://schemas.microsoft.com/office/word/2006/wordml" xmlns:wps="http://schemas.microsoft.com/office/word/2010/wordprocessingShape" mc:Ignorable="w14 w15 w16se wp14">
   <w:footnote w:type="separator" w:id="-1">
     <w:p>
       <w:r>
@@ -9364,7 +9689,7 @@
 </file>
 
 <file path=word/numbering.xml><?xml version="1.0" encoding="utf-8"?>
-<w:numbering xmlns:wpc="http://schemas.microsoft.com/office/word/2010/wordprocessingCanvas" xmlns:mc="http://schemas.openxmlformats.org/markup-compatibility/2006" xmlns:o="urn:schemas-microsoft-com:office:office" xmlns:r="http://schemas.openxmlformats.org/officeDocument/2006/relationships" xmlns:m="http://schemas.openxmlformats.org/officeDocument/2006/math" xmlns:v="urn:schemas-microsoft-com:vml" xmlns:wp14="http://schemas.microsoft.com/office/word/2010/wordprocessingDrawing" xmlns:wp="http://schemas.openxmlformats.org/drawingml/2006/wordprocessingDrawing" xmlns:w10="urn:schemas-microsoft-com:office:word" xmlns:w="http://schemas.openxmlformats.org/wordprocessingml/2006/main" xmlns:w14="http://schemas.microsoft.com/office/word/2010/wordml" xmlns:w15="http://schemas.microsoft.com/office/word/2012/wordml" xmlns:wpg="http://schemas.microsoft.com/office/word/2010/wordprocessingGroup" xmlns:wpi="http://schemas.microsoft.com/office/word/2010/wordprocessingInk" xmlns:wne="http://schemas.microsoft.com/office/word/2006/wordml" xmlns:wps="http://schemas.microsoft.com/office/word/2010/wordprocessingShape" mc:Ignorable="w14 w15 wp14">
+<w:numbering xmlns:wpc="http://schemas.microsoft.com/office/word/2010/wordprocessingCanvas" xmlns:cx="http://schemas.microsoft.com/office/drawing/2014/chartex" xmlns:mc="http://schemas.openxmlformats.org/markup-compatibility/2006" xmlns:o="urn:schemas-microsoft-com:office:office" xmlns:r="http://schemas.openxmlformats.org/officeDocument/2006/relationships" xmlns:m="http://schemas.openxmlformats.org/officeDocument/2006/math" xmlns:v="urn:schemas-microsoft-com:vml" xmlns:wp14="http://schemas.microsoft.com/office/word/2010/wordprocessingDrawing" xmlns:wp="http://schemas.openxmlformats.org/drawingml/2006/wordprocessingDrawing" xmlns:w10="urn:schemas-microsoft-com:office:word" xmlns:w="http://schemas.openxmlformats.org/wordprocessingml/2006/main" xmlns:w14="http://schemas.microsoft.com/office/word/2010/wordml" xmlns:w15="http://schemas.microsoft.com/office/word/2012/wordml" xmlns:w16se="http://schemas.microsoft.com/office/word/2015/wordml/symex" xmlns:wpg="http://schemas.microsoft.com/office/word/2010/wordprocessingGroup" xmlns:wpi="http://schemas.microsoft.com/office/word/2010/wordprocessingInk" xmlns:wne="http://schemas.microsoft.com/office/word/2006/wordml" xmlns:wps="http://schemas.microsoft.com/office/word/2010/wordprocessingShape" mc:Ignorable="w14 w15 w16se wp14">
   <w:abstractNum w:abstractNumId="0" w15:restartNumberingAfterBreak="0">
     <w:nsid w:val="00933318"/>
     <w:multiLevelType w:val="hybridMultilevel"/>
@@ -12052,7 +12377,7 @@
 </file>
 
 <file path=word/styles.xml><?xml version="1.0" encoding="utf-8"?>
-<w:styles xmlns:mc="http://schemas.openxmlformats.org/markup-compatibility/2006" xmlns:r="http://schemas.openxmlformats.org/officeDocument/2006/relationships" xmlns:w="http://schemas.openxmlformats.org/wordprocessingml/2006/main" xmlns:w14="http://schemas.microsoft.com/office/word/2010/wordml" xmlns:w15="http://schemas.microsoft.com/office/word/2012/wordml" mc:Ignorable="w14 w15">
+<w:styles xmlns:mc="http://schemas.openxmlformats.org/markup-compatibility/2006" xmlns:r="http://schemas.openxmlformats.org/officeDocument/2006/relationships" xmlns:w="http://schemas.openxmlformats.org/wordprocessingml/2006/main" xmlns:w14="http://schemas.microsoft.com/office/word/2010/wordml" xmlns:w15="http://schemas.microsoft.com/office/word/2012/wordml" xmlns:w16se="http://schemas.microsoft.com/office/word/2015/wordml/symex" mc:Ignorable="w14 w15 w16se">
   <w:docDefaults>
     <w:rPrDefault>
       <w:rPr>

</xml_diff>

<commit_message>
update uml + template
</commit_message>
<xml_diff>
--- a/Report/ccfa_report.docx
+++ b/Report/ccfa_report.docx
@@ -5216,14 +5216,23 @@
           <w:sz w:val="26"/>
           <w:szCs w:val="26"/>
         </w:rPr>
-        <w:t>tab “Phản Hồi</w:t>
-      </w:r>
-      <w:r>
-        <w:rPr>
-          <w:sz w:val="26"/>
-          <w:szCs w:val="26"/>
-        </w:rPr>
-        <w:t xml:space="preserve">” trong menu quản trị. Hệ thống sẽ truy vấn bảng </w:t>
+        <w:t>button hình hộp thư ở</w:t>
+      </w:r>
+      <w:r>
+        <w:rPr>
+          <w:sz w:val="26"/>
+          <w:szCs w:val="26"/>
+        </w:rPr>
+        <w:t xml:space="preserve"> góc phải màn hình</w:t>
+      </w:r>
+      <w:bookmarkStart w:id="12" w:name="_GoBack"/>
+      <w:bookmarkEnd w:id="12"/>
+      <w:r>
+        <w:rPr>
+          <w:sz w:val="26"/>
+          <w:szCs w:val="26"/>
+        </w:rPr>
+        <w:t xml:space="preserve">. Hệ thống sẽ truy vấn bảng </w:t>
       </w:r>
       <w:r>
         <w:rPr>
@@ -5839,7 +5848,7 @@
           <w:szCs w:val="26"/>
         </w:rPr>
       </w:pPr>
-      <w:bookmarkStart w:id="12" w:name="_Toc11246819"/>
+      <w:bookmarkStart w:id="13" w:name="_Toc11246819"/>
       <w:r>
         <w:rPr>
           <w:b/>
@@ -5848,7 +5857,7 @@
         </w:rPr>
         <w:t>Phân tích use case</w:t>
       </w:r>
-      <w:bookmarkEnd w:id="12"/>
+      <w:bookmarkEnd w:id="13"/>
     </w:p>
     <w:p>
       <w:pPr>
@@ -6248,7 +6257,6 @@
         <w:t>Phân tích và ánh xạ cơ sở dữ liệu</w:t>
       </w:r>
     </w:p>
-    <w:bookmarkStart w:id="13" w:name="_GoBack"/>
     <w:p>
       <w:pPr>
         <w:pStyle w:val="ListParagraph"/>
@@ -6297,7 +6305,6 @@
           </o:OLEObject>
         </w:object>
       </w:r>
-      <w:bookmarkEnd w:id="13"/>
     </w:p>
     <w:p>
       <w:pPr>
@@ -6692,7 +6699,7 @@
         <w:noProof/>
         <w:color w:val="5B9BD5" w:themeColor="accent1"/>
       </w:rPr>
-      <w:t>8</w:t>
+      <w:t>6</w:t>
     </w:r>
     <w:r>
       <w:rPr>

</xml_diff>